<commit_message>
Admin Save Image, Create new food item
</commit_message>
<xml_diff>
--- a/Documents/Docs/TOR - Term Of Reference.docx
+++ b/Documents/Docs/TOR - Term Of Reference.docx
@@ -1308,127 +1308,6 @@
     </w:p>
     <w:p>
       <w:pPr>
-        <w:pStyle w:val="ListParagraph"/>
-        <w:numPr>
-          <w:ilvl w:val="0"/>
-          <w:numId w:val="6"/>
-        </w:numPr>
-        <w:jc w:val="both"/>
-        <w:rPr>
-          <w:color w:val="FF0000"/>
-          <w:sz w:val="24"/>
-          <w:szCs w:val="24"/>
-        </w:rPr>
-      </w:pPr>
-      <w:r>
-        <w:rPr>
-          <w:color w:val="FF0000"/>
-          <w:sz w:val="24"/>
-          <w:szCs w:val="24"/>
-        </w:rPr>
-        <w:t xml:space="preserve">How </w:t>
-      </w:r>
-      <w:r>
-        <w:rPr>
-          <w:color w:val="FF0000"/>
-          <w:sz w:val="24"/>
-          <w:szCs w:val="24"/>
-        </w:rPr>
-        <w:t>to</w:t>
-      </w:r>
-      <w:r>
-        <w:rPr>
-          <w:color w:val="FF0000"/>
-          <w:sz w:val="24"/>
-          <w:szCs w:val="24"/>
-        </w:rPr>
-        <w:t xml:space="preserve"> test each </w:t>
-      </w:r>
-      <w:r>
-        <w:rPr>
-          <w:color w:val="FF0000"/>
-          <w:sz w:val="24"/>
-          <w:szCs w:val="24"/>
-        </w:rPr>
-        <w:t>feature</w:t>
-      </w:r>
-      <w:r>
-        <w:rPr>
-          <w:color w:val="FF0000"/>
-          <w:sz w:val="24"/>
-          <w:szCs w:val="24"/>
-        </w:rPr>
-        <w:t xml:space="preserve"> after development of the project?</w:t>
-      </w:r>
-    </w:p>
-    <w:p>
-      <w:pPr>
-        <w:pStyle w:val="ListParagraph"/>
-        <w:numPr>
-          <w:ilvl w:val="0"/>
-          <w:numId w:val="6"/>
-        </w:numPr>
-        <w:jc w:val="both"/>
-        <w:rPr>
-          <w:color w:val="FF0000"/>
-          <w:sz w:val="24"/>
-          <w:szCs w:val="24"/>
-        </w:rPr>
-      </w:pPr>
-      <w:r>
-        <w:rPr>
-          <w:color w:val="FF0000"/>
-          <w:sz w:val="24"/>
-          <w:szCs w:val="24"/>
-        </w:rPr>
-        <w:t>How can you setup deployment environment of the project?</w:t>
-      </w:r>
-    </w:p>
-    <w:p>
-      <w:pPr>
-        <w:pStyle w:val="ListParagraph"/>
-        <w:numPr>
-          <w:ilvl w:val="0"/>
-          <w:numId w:val="6"/>
-        </w:numPr>
-        <w:jc w:val="both"/>
-        <w:rPr>
-          <w:color w:val="FF0000"/>
-          <w:sz w:val="24"/>
-          <w:szCs w:val="24"/>
-        </w:rPr>
-      </w:pPr>
-      <w:r>
-        <w:rPr>
-          <w:sz w:val="24"/>
-          <w:szCs w:val="24"/>
-        </w:rPr>
-        <w:t>What is the existing payment API’s and how they can support the website?</w:t>
-      </w:r>
-    </w:p>
-    <w:p>
-      <w:pPr>
-        <w:pStyle w:val="ListParagraph"/>
-        <w:numPr>
-          <w:ilvl w:val="0"/>
-          <w:numId w:val="6"/>
-        </w:numPr>
-        <w:jc w:val="both"/>
-        <w:rPr>
-          <w:sz w:val="24"/>
-          <w:szCs w:val="24"/>
-        </w:rPr>
-      </w:pPr>
-      <w:r>
-        <w:rPr>
-          <w:sz w:val="24"/>
-          <w:szCs w:val="24"/>
-        </w:rPr>
-        <w:t>How can a system architecture be implemented to help the development website application?</w:t>
-      </w:r>
-    </w:p>
-    <w:p>
-      <w:pPr>
         <w:ind w:left="-737"/>
         <w:jc w:val="both"/>
         <w:rPr>
@@ -1925,7 +1804,6 @@
           <w:sz w:val="24"/>
           <w:szCs w:val="24"/>
         </w:rPr>
-        <w:lastRenderedPageBreak/>
         <w:t>To meet the deadline of the clients.</w:t>
       </w:r>
     </w:p>

</xml_diff>

<commit_message>
Updated Documentation, Changed some bits of content of website
</commit_message>
<xml_diff>
--- a/Documents/Docs/TOR - Term Of Reference.docx
+++ b/Documents/Docs/TOR - Term Of Reference.docx
@@ -101,16 +101,16 @@
         <mc:AlternateContent>
           <mc:Choice Requires="wps">
             <w:drawing>
-              <wp:anchor distT="45720" distB="45720" distL="114300" distR="114300" simplePos="0" relativeHeight="251659264" behindDoc="0" locked="0" layoutInCell="1" hidden="0" allowOverlap="1" wp14:anchorId="5E335807" wp14:editId="72C4EE00">
+              <wp:anchor distT="45720" distB="45720" distL="114300" distR="114300" simplePos="0" relativeHeight="251659264" behindDoc="0" locked="0" layoutInCell="1" hidden="0" allowOverlap="1" wp14:anchorId="5E335807" wp14:editId="23970E84">
                 <wp:simplePos x="0" y="0"/>
                 <wp:positionH relativeFrom="column">
-                  <wp:posOffset>939800</wp:posOffset>
+                  <wp:posOffset>942340</wp:posOffset>
                 </wp:positionH>
                 <wp:positionV relativeFrom="paragraph">
-                  <wp:posOffset>198120</wp:posOffset>
+                  <wp:posOffset>194310</wp:posOffset>
                 </wp:positionV>
-                <wp:extent cx="3606800" cy="1358900"/>
-                <wp:effectExtent l="0" t="0" r="0" b="0"/>
+                <wp:extent cx="3800475" cy="1695450"/>
+                <wp:effectExtent l="0" t="0" r="28575" b="19050"/>
                 <wp:wrapSquare wrapText="bothSides" distT="45720" distB="45720" distL="114300" distR="114300"/>
                 <wp:docPr id="218" name="Rectangle 218"/>
                 <wp:cNvGraphicFramePr/>
@@ -120,8 +120,8 @@
                       <wps:cNvSpPr/>
                       <wps:spPr>
                         <a:xfrm>
-                          <a:off x="3555300" y="3113250"/>
-                          <a:ext cx="3581400" cy="1333500"/>
+                          <a:off x="0" y="0"/>
+                          <a:ext cx="3800475" cy="1695450"/>
                         </a:xfrm>
                         <a:prstGeom prst="rect">
                           <a:avLst/>
@@ -216,7 +216,51 @@
                                 <w:sz w:val="40"/>
                                 <w:szCs w:val="32"/>
                               </w:rPr>
-                              <w:t xml:space="preserve">eat-in / take-away Restaurant </w:t>
+                              <w:t>‘</w:t>
+                            </w:r>
+                            <w:r>
+                              <w:rPr>
+                                <w:rFonts w:eastAsia="Calibri"/>
+                                <w:bCs/>
+                                <w:color w:val="000000"/>
+                                <w:sz w:val="40"/>
+                                <w:szCs w:val="32"/>
+                              </w:rPr>
+                              <w:t>Damao Jetty</w:t>
+                            </w:r>
+                            <w:r>
+                              <w:rPr>
+                                <w:rFonts w:eastAsia="Calibri"/>
+                                <w:bCs/>
+                                <w:color w:val="000000"/>
+                                <w:sz w:val="40"/>
+                                <w:szCs w:val="32"/>
+                              </w:rPr>
+                              <w:t>’</w:t>
+                            </w:r>
+                          </w:p>
+                          <w:p>
+                            <w:pPr>
+                              <w:spacing w:line="275" w:lineRule="auto"/>
+                              <w:jc w:val="center"/>
+                              <w:textDirection w:val="btLr"/>
+                              <w:rPr>
+                                <w:rFonts w:eastAsia="Calibri"/>
+                                <w:bCs/>
+                                <w:color w:val="000000"/>
+                                <w:sz w:val="40"/>
+                                <w:szCs w:val="32"/>
+                              </w:rPr>
+                            </w:pPr>
+                            <w:r>
+                              <w:rPr>
+                                <w:rFonts w:eastAsia="Calibri"/>
+                                <w:bCs/>
+                                <w:color w:val="000000"/>
+                                <w:sz w:val="40"/>
+                                <w:szCs w:val="32"/>
+                              </w:rPr>
+                              <w:t xml:space="preserve"> take-away Restaurant </w:t>
                             </w:r>
                           </w:p>
                         </w:txbxContent>
@@ -227,12 +271,18 @@
                     </wps:wsp>
                   </a:graphicData>
                 </a:graphic>
+                <wp14:sizeRelH relativeFrom="margin">
+                  <wp14:pctWidth>0</wp14:pctWidth>
+                </wp14:sizeRelH>
+                <wp14:sizeRelV relativeFrom="margin">
+                  <wp14:pctHeight>0</wp14:pctHeight>
+                </wp14:sizeRelV>
               </wp:anchor>
             </w:drawing>
           </mc:Choice>
           <mc:Fallback>
             <w:pict>
-              <v:rect w14:anchorId="5E335807" id="Rectangle 218" o:spid="_x0000_s1026" style="position:absolute;left:0;text-align:left;margin-left:74pt;margin-top:15.6pt;width:284pt;height:107pt;z-index:251659264;visibility:visible;mso-wrap-style:square;mso-wrap-distance-left:9pt;mso-wrap-distance-top:3.6pt;mso-wrap-distance-right:9pt;mso-wrap-distance-bottom:3.6pt;mso-position-horizontal:absolute;mso-position-horizontal-relative:text;mso-position-vertical:absolute;mso-position-vertical-relative:text;v-text-anchor:top" o:gfxdata="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" fillcolor="white [3201]" strokecolor="black [3200]" strokeweight="2pt">
+              <v:rect w14:anchorId="5E335807" id="Rectangle 218" o:spid="_x0000_s1026" style="position:absolute;left:0;text-align:left;margin-left:74.2pt;margin-top:15.3pt;width:299.25pt;height:133.5pt;z-index:251659264;visibility:visible;mso-wrap-style:square;mso-width-percent:0;mso-height-percent:0;mso-wrap-distance-left:9pt;mso-wrap-distance-top:3.6pt;mso-wrap-distance-right:9pt;mso-wrap-distance-bottom:3.6pt;mso-position-horizontal:absolute;mso-position-horizontal-relative:text;mso-position-vertical:absolute;mso-position-vertical-relative:text;mso-width-percent:0;mso-height-percent:0;mso-width-relative:margin;mso-height-relative:margin;v-text-anchor:top" o:gfxdata="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" fillcolor="white [3201]" strokecolor="black [3200]" strokeweight="2pt">
                 <v:stroke startarrowwidth="narrow" startarrowlength="short" endarrowwidth="narrow" endarrowlength="short" joinstyle="round"/>
                 <v:textbox inset="2.53958mm,1.2694mm,2.53958mm,1.2694mm">
                   <w:txbxContent>
@@ -311,7 +361,51 @@
                           <w:sz w:val="40"/>
                           <w:szCs w:val="32"/>
                         </w:rPr>
-                        <w:t xml:space="preserve">eat-in / take-away Restaurant </w:t>
+                        <w:t>‘</w:t>
+                      </w:r>
+                      <w:r>
+                        <w:rPr>
+                          <w:rFonts w:eastAsia="Calibri"/>
+                          <w:bCs/>
+                          <w:color w:val="000000"/>
+                          <w:sz w:val="40"/>
+                          <w:szCs w:val="32"/>
+                        </w:rPr>
+                        <w:t>Damao Jetty</w:t>
+                      </w:r>
+                      <w:r>
+                        <w:rPr>
+                          <w:rFonts w:eastAsia="Calibri"/>
+                          <w:bCs/>
+                          <w:color w:val="000000"/>
+                          <w:sz w:val="40"/>
+                          <w:szCs w:val="32"/>
+                        </w:rPr>
+                        <w:t>’</w:t>
+                      </w:r>
+                    </w:p>
+                    <w:p>
+                      <w:pPr>
+                        <w:spacing w:line="275" w:lineRule="auto"/>
+                        <w:jc w:val="center"/>
+                        <w:textDirection w:val="btLr"/>
+                        <w:rPr>
+                          <w:rFonts w:eastAsia="Calibri"/>
+                          <w:bCs/>
+                          <w:color w:val="000000"/>
+                          <w:sz w:val="40"/>
+                          <w:szCs w:val="32"/>
+                        </w:rPr>
+                      </w:pPr>
+                      <w:r>
+                        <w:rPr>
+                          <w:rFonts w:eastAsia="Calibri"/>
+                          <w:bCs/>
+                          <w:color w:val="000000"/>
+                          <w:sz w:val="40"/>
+                          <w:szCs w:val="32"/>
+                        </w:rPr>
+                        <w:t xml:space="preserve"> take-away Restaurant </w:t>
                       </w:r>
                     </w:p>
                   </w:txbxContent>
@@ -355,6 +449,16 @@
     </w:p>
     <w:p>
       <w:pPr>
+        <w:ind w:left="-709" w:right="-613"/>
+        <w:jc w:val="both"/>
+        <w:rPr>
+          <w:sz w:val="40"/>
+          <w:szCs w:val="40"/>
+        </w:rPr>
+      </w:pPr>
+    </w:p>
+    <w:p>
+      <w:pPr>
         <w:spacing w:before="0" w:after="0"/>
         <w:ind w:left="-1191" w:right="-613"/>
         <w:jc w:val="center"/>
@@ -363,6 +467,13 @@
           <w:szCs w:val="36"/>
         </w:rPr>
       </w:pPr>
+      <w:r>
+        <w:rPr>
+          <w:sz w:val="36"/>
+          <w:szCs w:val="36"/>
+        </w:rPr>
+        <w:t xml:space="preserve">      </w:t>
+      </w:r>
       <w:r>
         <w:rPr>
           <w:sz w:val="36"/>
@@ -385,6 +496,13 @@
           <w:sz w:val="36"/>
           <w:szCs w:val="36"/>
         </w:rPr>
+        <w:t xml:space="preserve">    </w:t>
+      </w:r>
+      <w:r>
+        <w:rPr>
+          <w:sz w:val="36"/>
+          <w:szCs w:val="36"/>
+        </w:rPr>
         <w:t xml:space="preserve">Number - </w:t>
       </w:r>
       <w:r>
@@ -404,6 +522,13 @@
           <w:szCs w:val="36"/>
         </w:rPr>
       </w:pPr>
+      <w:r>
+        <w:rPr>
+          <w:sz w:val="36"/>
+          <w:szCs w:val="36"/>
+        </w:rPr>
+        <w:t xml:space="preserve">    </w:t>
+      </w:r>
       <w:r>
         <w:rPr>
           <w:sz w:val="36"/>
@@ -2237,6 +2362,9 @@
         </w:tc>
       </w:tr>
       <w:tr>
+        <w:trPr>
+          <w:trHeight w:val="1533"/>
+        </w:trPr>
         <w:tc>
           <w:tcPr>
             <w:tcW w:w="2411" w:type="dxa"/>
@@ -3151,6 +3279,134 @@
           </w:p>
         </w:tc>
       </w:tr>
+      <w:tr>
+        <w:tc>
+          <w:tcPr>
+            <w:tcW w:w="2411" w:type="dxa"/>
+            <w:tcBorders>
+              <w:top w:val="single" w:sz="4" w:space="0" w:color="auto"/>
+              <w:left w:val="single" w:sz="4" w:space="0" w:color="auto"/>
+              <w:bottom w:val="single" w:sz="4" w:space="0" w:color="auto"/>
+              <w:right w:val="single" w:sz="4" w:space="0" w:color="auto"/>
+            </w:tcBorders>
+          </w:tcPr>
+          <w:p>
+            <w:pPr>
+              <w:rPr>
+                <w:rFonts w:ascii="Arial" w:hAnsi="Arial" w:cs="Arial"/>
+              </w:rPr>
+            </w:pPr>
+            <w:r>
+              <w:rPr>
+                <w:rFonts w:ascii="Arial" w:hAnsi="Arial" w:cs="Arial"/>
+              </w:rPr>
+              <w:t>In case of files (MS Word, Excel, etc.) application crashing</w:t>
+            </w:r>
+          </w:p>
+        </w:tc>
+        <w:tc>
+          <w:tcPr>
+            <w:tcW w:w="1417" w:type="dxa"/>
+            <w:tcBorders>
+              <w:top w:val="single" w:sz="4" w:space="0" w:color="auto"/>
+              <w:left w:val="single" w:sz="4" w:space="0" w:color="auto"/>
+              <w:bottom w:val="single" w:sz="4" w:space="0" w:color="auto"/>
+              <w:right w:val="single" w:sz="4" w:space="0" w:color="auto"/>
+            </w:tcBorders>
+          </w:tcPr>
+          <w:p>
+            <w:pPr>
+              <w:rPr>
+                <w:rFonts w:ascii="Arial" w:hAnsi="Arial" w:cs="Arial"/>
+              </w:rPr>
+            </w:pPr>
+            <w:r>
+              <w:rPr>
+                <w:rFonts w:ascii="Arial" w:hAnsi="Arial" w:cs="Arial"/>
+              </w:rPr>
+              <w:t>High</w:t>
+            </w:r>
+          </w:p>
+        </w:tc>
+        <w:tc>
+          <w:tcPr>
+            <w:tcW w:w="1276" w:type="dxa"/>
+            <w:tcBorders>
+              <w:top w:val="single" w:sz="4" w:space="0" w:color="auto"/>
+              <w:left w:val="single" w:sz="4" w:space="0" w:color="auto"/>
+              <w:bottom w:val="single" w:sz="4" w:space="0" w:color="auto"/>
+              <w:right w:val="single" w:sz="4" w:space="0" w:color="auto"/>
+            </w:tcBorders>
+          </w:tcPr>
+          <w:p>
+            <w:pPr>
+              <w:rPr>
+                <w:rFonts w:ascii="Arial" w:hAnsi="Arial" w:cs="Arial"/>
+              </w:rPr>
+            </w:pPr>
+            <w:r>
+              <w:rPr>
+                <w:rFonts w:ascii="Arial" w:hAnsi="Arial" w:cs="Arial"/>
+              </w:rPr>
+              <w:t>High</w:t>
+            </w:r>
+          </w:p>
+        </w:tc>
+        <w:tc>
+          <w:tcPr>
+            <w:tcW w:w="1701" w:type="dxa"/>
+            <w:tcBorders>
+              <w:top w:val="single" w:sz="4" w:space="0" w:color="auto"/>
+              <w:left w:val="single" w:sz="4" w:space="0" w:color="auto"/>
+              <w:bottom w:val="single" w:sz="4" w:space="0" w:color="auto"/>
+              <w:right w:val="single" w:sz="4" w:space="0" w:color="auto"/>
+            </w:tcBorders>
+          </w:tcPr>
+          <w:p>
+            <w:pPr>
+              <w:rPr>
+                <w:rFonts w:ascii="Arial" w:hAnsi="Arial" w:cs="Arial"/>
+              </w:rPr>
+            </w:pPr>
+            <w:r>
+              <w:rPr>
+                <w:rFonts w:ascii="Arial" w:hAnsi="Arial" w:cs="Arial"/>
+              </w:rPr>
+              <w:t>High</w:t>
+            </w:r>
+          </w:p>
+        </w:tc>
+        <w:tc>
+          <w:tcPr>
+            <w:tcW w:w="2828" w:type="dxa"/>
+            <w:tcBorders>
+              <w:top w:val="single" w:sz="4" w:space="0" w:color="auto"/>
+              <w:left w:val="single" w:sz="4" w:space="0" w:color="auto"/>
+              <w:bottom w:val="single" w:sz="4" w:space="0" w:color="auto"/>
+              <w:right w:val="single" w:sz="4" w:space="0" w:color="auto"/>
+            </w:tcBorders>
+          </w:tcPr>
+          <w:p>
+            <w:pPr>
+              <w:rPr>
+                <w:rFonts w:ascii="Arial" w:hAnsi="Arial" w:cs="Arial"/>
+              </w:rPr>
+            </w:pPr>
+            <w:r>
+              <w:rPr>
+                <w:rFonts w:ascii="Arial" w:hAnsi="Arial" w:cs="Arial"/>
+              </w:rPr>
+              <w:t xml:space="preserve">Storing the </w:t>
+            </w:r>
+            <w:r>
+              <w:rPr>
+                <w:rFonts w:ascii="Arial" w:hAnsi="Arial" w:cs="Arial"/>
+              </w:rPr>
+              <w:t>whole project on cloud on for example using ‘Source Tree Application’</w:t>
+            </w:r>
+          </w:p>
+        </w:tc>
+      </w:tr>
     </w:tbl>
     <w:p>
       <w:pPr>
@@ -3196,7 +3452,6 @@
           <w:sz w:val="32"/>
           <w:szCs w:val="32"/>
         </w:rPr>
-        <w:lastRenderedPageBreak/>
         <w:t>Appendices</w:t>
       </w:r>
     </w:p>
@@ -10236,6 +10491,7 @@
                 <w:szCs w:val="22"/>
                 <w:lang w:val="en-GB" w:bidi="ar-SA"/>
               </w:rPr>
+              <w:lastRenderedPageBreak/>
               <w:t>36</w:t>
             </w:r>
           </w:p>

</xml_diff>